<commit_message>
final changes and documents
</commit_message>
<xml_diff>
--- a/reports/Student #4/06 Requirements - Student #4.docx
+++ b/reports/Student #4/06 Requirements - Student #4.docx
@@ -169,6 +169,10 @@
             <w:permStart w:id="84810419" w:edGrp="everyone"/>
             <w:sdt>
               <w:sdtPr>
+                <w:rPr>
+                  <w:rFonts w:asciiTheme="majorHAnsi" w:hAnsiTheme="majorHAnsi" w:cstheme="majorHAnsi"/>
+                  <w:u w:val="single"/>
+                </w:rPr>
                 <w:tag w:val="Repository"/>
                 <w:id w:val="46497162"/>
                 <w:placeholder>
@@ -179,10 +183,11 @@
               </w:sdtPr>
               <w:sdtContent>
                 <w:r>
-                  <w:t xml:space="preserve"> https://github.com/DP2-c1-028/Acme-SF-D01</w:t>
-                </w:r>
-                <w:r>
-                  <w:t xml:space="preserve"> </w:t>
+                  <w:rPr>
+                    <w:rFonts w:asciiTheme="majorHAnsi" w:hAnsiTheme="majorHAnsi" w:cstheme="majorHAnsi"/>
+                    <w:u w:val="single"/>
+                  </w:rPr>
+                  <w:t xml:space="preserve"> https://github.com/DP2-c1-028/Acme-SF-D02  </w:t>
                 </w:r>
               </w:sdtContent>
             </w:sdt>
@@ -326,12 +331,14 @@
                   </w:rPr>
                   <w:t xml:space="preserve"> </w:t>
                 </w:r>
+                <w:proofErr w:type="spellStart"/>
                 <w:r>
                   <w:rPr>
                     <w:rFonts w:asciiTheme="majorHAnsi" w:hAnsiTheme="majorHAnsi" w:cstheme="majorHAnsi"/>
                   </w:rPr>
                   <w:t>pabcascom</w:t>
                 </w:r>
+                <w:proofErr w:type="spellEnd"/>
                 <w:r>
                   <w:rPr>
                     <w:rFonts w:asciiTheme="majorHAnsi" w:hAnsiTheme="majorHAnsi" w:cstheme="majorHAnsi"/>
@@ -557,7 +564,31 @@
                   <w:rPr>
                     <w:rFonts w:asciiTheme="majorHAnsi" w:hAnsiTheme="majorHAnsi" w:cstheme="majorHAnsi"/>
                   </w:rPr>
-                  <w:t>Sevilla 02/14/2024</w:t>
+                  <w:t>Sevilla 0</w:t>
+                </w:r>
+                <w:r>
+                  <w:rPr>
+                    <w:rFonts w:asciiTheme="majorHAnsi" w:hAnsiTheme="majorHAnsi" w:cstheme="majorHAnsi"/>
+                  </w:rPr>
+                  <w:t>3</w:t>
+                </w:r>
+                <w:r>
+                  <w:rPr>
+                    <w:rFonts w:asciiTheme="majorHAnsi" w:hAnsiTheme="majorHAnsi" w:cstheme="majorHAnsi"/>
+                  </w:rPr>
+                  <w:t>/</w:t>
+                </w:r>
+                <w:r>
+                  <w:rPr>
+                    <w:rFonts w:asciiTheme="majorHAnsi" w:hAnsiTheme="majorHAnsi" w:cstheme="majorHAnsi"/>
+                  </w:rPr>
+                  <w:t>08</w:t>
+                </w:r>
+                <w:r>
+                  <w:rPr>
+                    <w:rFonts w:asciiTheme="majorHAnsi" w:hAnsiTheme="majorHAnsi" w:cstheme="majorHAnsi"/>
+                  </w:rPr>
+                  <w:t>/2024</w:t>
                 </w:r>
                 <w:r>
                   <w:rPr>
@@ -1202,7 +1233,19 @@
             <w:rPr>
               <w:rFonts w:asciiTheme="majorHAnsi" w:hAnsiTheme="majorHAnsi" w:cstheme="majorHAnsi"/>
             </w:rPr>
-            <w:t xml:space="preserve">    </w:t>
+            <w:t xml:space="preserve">  </w:t>
+          </w:r>
+          <w:r>
+            <w:rPr>
+              <w:rFonts w:asciiTheme="majorHAnsi" w:hAnsiTheme="majorHAnsi" w:cstheme="majorHAnsi"/>
+            </w:rPr>
+            <w:t>X</w:t>
+          </w:r>
+          <w:r>
+            <w:rPr>
+              <w:rFonts w:asciiTheme="majorHAnsi" w:hAnsiTheme="majorHAnsi" w:cstheme="majorHAnsi"/>
+            </w:rPr>
+            <w:t xml:space="preserve">  </w:t>
           </w:r>
         </w:sdtContent>
       </w:sdt>
@@ -1436,7 +1479,19 @@
             <w:rPr>
               <w:rFonts w:asciiTheme="majorHAnsi" w:hAnsiTheme="majorHAnsi" w:cstheme="majorHAnsi"/>
             </w:rPr>
-            <w:t xml:space="preserve">    </w:t>
+            <w:t xml:space="preserve">  </w:t>
+          </w:r>
+          <w:r>
+            <w:rPr>
+              <w:rFonts w:asciiTheme="majorHAnsi" w:hAnsiTheme="majorHAnsi" w:cstheme="majorHAnsi"/>
+            </w:rPr>
+            <w:t>X</w:t>
+          </w:r>
+          <w:r>
+            <w:rPr>
+              <w:rFonts w:asciiTheme="majorHAnsi" w:hAnsiTheme="majorHAnsi" w:cstheme="majorHAnsi"/>
+            </w:rPr>
+            <w:t xml:space="preserve">  </w:t>
           </w:r>
         </w:sdtContent>
       </w:sdt>
@@ -1613,7 +1668,19 @@
             <w:rPr>
               <w:rFonts w:asciiTheme="majorHAnsi" w:hAnsiTheme="majorHAnsi" w:cstheme="majorHAnsi"/>
             </w:rPr>
-            <w:t xml:space="preserve">    </w:t>
+            <w:t xml:space="preserve">  </w:t>
+          </w:r>
+          <w:r>
+            <w:rPr>
+              <w:rFonts w:asciiTheme="majorHAnsi" w:hAnsiTheme="majorHAnsi" w:cstheme="majorHAnsi"/>
+            </w:rPr>
+            <w:t>X</w:t>
+          </w:r>
+          <w:r>
+            <w:rPr>
+              <w:rFonts w:asciiTheme="majorHAnsi" w:hAnsiTheme="majorHAnsi" w:cstheme="majorHAnsi"/>
+            </w:rPr>
+            <w:t xml:space="preserve">  </w:t>
           </w:r>
         </w:sdtContent>
       </w:sdt>
@@ -1781,7 +1848,19 @@
             <w:rPr>
               <w:rFonts w:asciiTheme="majorHAnsi" w:hAnsiTheme="majorHAnsi" w:cstheme="majorHAnsi"/>
             </w:rPr>
-            <w:t xml:space="preserve">    </w:t>
+            <w:t xml:space="preserve">  </w:t>
+          </w:r>
+          <w:r>
+            <w:rPr>
+              <w:rFonts w:asciiTheme="majorHAnsi" w:hAnsiTheme="majorHAnsi" w:cstheme="majorHAnsi"/>
+            </w:rPr>
+            <w:t>X</w:t>
+          </w:r>
+          <w:r>
+            <w:rPr>
+              <w:rFonts w:asciiTheme="majorHAnsi" w:hAnsiTheme="majorHAnsi" w:cstheme="majorHAnsi"/>
+            </w:rPr>
+            <w:t xml:space="preserve">  </w:t>
           </w:r>
         </w:sdtContent>
       </w:sdt>
@@ -3280,7 +3359,21 @@
               <w:rFonts w:asciiTheme="majorHAnsi" w:hAnsiTheme="majorHAnsi" w:cstheme="majorHAnsi"/>
               <w:lang w:val="en-US"/>
             </w:rPr>
-            <w:t xml:space="preserve">    </w:t>
+            <w:t xml:space="preserve">  </w:t>
+          </w:r>
+          <w:r>
+            <w:rPr>
+              <w:rFonts w:asciiTheme="majorHAnsi" w:hAnsiTheme="majorHAnsi" w:cstheme="majorHAnsi"/>
+              <w:lang w:val="en-US"/>
+            </w:rPr>
+            <w:t>X</w:t>
+          </w:r>
+          <w:r>
+            <w:rPr>
+              <w:rFonts w:asciiTheme="majorHAnsi" w:hAnsiTheme="majorHAnsi" w:cstheme="majorHAnsi"/>
+              <w:lang w:val="en-US"/>
+            </w:rPr>
+            <w:t xml:space="preserve">  </w:t>
           </w:r>
         </w:sdtContent>
       </w:sdt>
@@ -3434,7 +3527,19 @@
             <w:rPr>
               <w:rFonts w:asciiTheme="majorHAnsi" w:hAnsiTheme="majorHAnsi" w:cstheme="majorHAnsi"/>
             </w:rPr>
-            <w:t xml:space="preserve">    </w:t>
+            <w:t xml:space="preserve">  </w:t>
+          </w:r>
+          <w:r>
+            <w:rPr>
+              <w:rFonts w:asciiTheme="majorHAnsi" w:hAnsiTheme="majorHAnsi" w:cstheme="majorHAnsi"/>
+            </w:rPr>
+            <w:t>X</w:t>
+          </w:r>
+          <w:r>
+            <w:rPr>
+              <w:rFonts w:asciiTheme="majorHAnsi" w:hAnsiTheme="majorHAnsi" w:cstheme="majorHAnsi"/>
+            </w:rPr>
+            <w:t xml:space="preserve">  </w:t>
           </w:r>
         </w:sdtContent>
       </w:sdt>
@@ -3486,7 +3591,19 @@
             <w:rPr>
               <w:rFonts w:asciiTheme="majorHAnsi" w:hAnsiTheme="majorHAnsi" w:cstheme="majorHAnsi"/>
             </w:rPr>
-            <w:t xml:space="preserve">    </w:t>
+            <w:t xml:space="preserve"> </w:t>
+          </w:r>
+          <w:r>
+            <w:rPr>
+              <w:rFonts w:asciiTheme="majorHAnsi" w:hAnsiTheme="majorHAnsi" w:cstheme="majorHAnsi"/>
+            </w:rPr>
+            <w:t xml:space="preserve"> X</w:t>
+          </w:r>
+          <w:r>
+            <w:rPr>
+              <w:rFonts w:asciiTheme="majorHAnsi" w:hAnsiTheme="majorHAnsi" w:cstheme="majorHAnsi"/>
+            </w:rPr>
+            <w:t xml:space="preserve">  </w:t>
           </w:r>
         </w:sdtContent>
       </w:sdt>
@@ -3538,7 +3655,19 @@
             <w:rPr>
               <w:rFonts w:asciiTheme="majorHAnsi" w:hAnsiTheme="majorHAnsi" w:cstheme="majorHAnsi"/>
             </w:rPr>
-            <w:t xml:space="preserve">    </w:t>
+            <w:t xml:space="preserve">  </w:t>
+          </w:r>
+          <w:r>
+            <w:rPr>
+              <w:rFonts w:asciiTheme="majorHAnsi" w:hAnsiTheme="majorHAnsi" w:cstheme="majorHAnsi"/>
+            </w:rPr>
+            <w:t>X</w:t>
+          </w:r>
+          <w:r>
+            <w:rPr>
+              <w:rFonts w:asciiTheme="majorHAnsi" w:hAnsiTheme="majorHAnsi" w:cstheme="majorHAnsi"/>
+            </w:rPr>
+            <w:t xml:space="preserve">  </w:t>
           </w:r>
         </w:sdtContent>
       </w:sdt>
@@ -6351,10 +6480,16 @@
   <w:rsids>
     <w:rsidRoot w:val="002C579D"/>
     <w:rsid w:val="002C579D"/>
+    <w:rsid w:val="002D3F00"/>
+    <w:rsid w:val="00560455"/>
     <w:rsid w:val="0058163A"/>
-    <w:rsid w:val="00851564"/>
+    <w:rsid w:val="00764BDD"/>
     <w:rsid w:val="009619C4"/>
+    <w:rsid w:val="00A22904"/>
     <w:rsid w:val="00B40625"/>
+    <w:rsid w:val="00B559D4"/>
+    <w:rsid w:val="00B86AE3"/>
+    <w:rsid w:val="00DB417B"/>
     <w:rsid w:val="00ED6888"/>
   </w:rsids>
   <m:mathPr>

</xml_diff>

<commit_message>
last updates and docs
</commit_message>
<xml_diff>
--- a/reports/Student #4/06 Requirements - Student #4.docx
+++ b/reports/Student #4/06 Requirements - Student #4.docx
@@ -187,7 +187,21 @@
                     <w:rFonts w:asciiTheme="majorHAnsi" w:hAnsiTheme="majorHAnsi" w:cstheme="majorHAnsi"/>
                     <w:u w:val="single"/>
                   </w:rPr>
-                  <w:t xml:space="preserve"> https://github.com/DP2-c1-028/Acme-SF-D03 </w:t>
+                  <w:t xml:space="preserve"> https://github.com/DP2-c1-028/Acme-SF-D0</w:t>
+                </w:r>
+                <w:r>
+                  <w:rPr>
+                    <w:rFonts w:asciiTheme="majorHAnsi" w:hAnsiTheme="majorHAnsi" w:cstheme="majorHAnsi"/>
+                    <w:u w:val="single"/>
+                  </w:rPr>
+                  <w:t>4</w:t>
+                </w:r>
+                <w:r>
+                  <w:rPr>
+                    <w:rFonts w:asciiTheme="majorHAnsi" w:hAnsiTheme="majorHAnsi" w:cstheme="majorHAnsi"/>
+                    <w:u w:val="single"/>
+                  </w:rPr>
+                  <w:t xml:space="preserve"> </w:t>
                 </w:r>
               </w:sdtContent>
             </w:sdt>
@@ -568,7 +582,7 @@
                   <w:rPr>
                     <w:rFonts w:asciiTheme="majorHAnsi" w:hAnsiTheme="majorHAnsi" w:cstheme="majorHAnsi"/>
                   </w:rPr>
-                  <w:t>4</w:t>
+                  <w:t>5</w:t>
                 </w:r>
                 <w:r>
                   <w:rPr>
@@ -580,7 +594,13 @@
                   <w:rPr>
                     <w:rFonts w:asciiTheme="majorHAnsi" w:hAnsiTheme="majorHAnsi" w:cstheme="majorHAnsi"/>
                   </w:rPr>
-                  <w:t>25</w:t>
+                  <w:t>2</w:t>
+                </w:r>
+                <w:r>
+                  <w:rPr>
+                    <w:rFonts w:asciiTheme="majorHAnsi" w:hAnsiTheme="majorHAnsi" w:cstheme="majorHAnsi"/>
+                  </w:rPr>
+                  <w:t>7</w:t>
                 </w:r>
                 <w:r>
                   <w:rPr>
@@ -2821,7 +2841,19 @@
             <w:rPr>
               <w:rFonts w:asciiTheme="majorHAnsi" w:hAnsiTheme="majorHAnsi" w:cstheme="majorHAnsi"/>
             </w:rPr>
-            <w:t xml:space="preserve">    </w:t>
+            <w:t xml:space="preserve"> </w:t>
+          </w:r>
+          <w:r>
+            <w:rPr>
+              <w:rFonts w:asciiTheme="majorHAnsi" w:hAnsiTheme="majorHAnsi" w:cstheme="majorHAnsi"/>
+            </w:rPr>
+            <w:t>X</w:t>
+          </w:r>
+          <w:r>
+            <w:rPr>
+              <w:rFonts w:asciiTheme="majorHAnsi" w:hAnsiTheme="majorHAnsi" w:cstheme="majorHAnsi"/>
+            </w:rPr>
+            <w:t xml:space="preserve">   </w:t>
           </w:r>
         </w:sdtContent>
       </w:sdt>
@@ -2887,7 +2919,19 @@
             <w:rPr>
               <w:rFonts w:asciiTheme="majorHAnsi" w:hAnsiTheme="majorHAnsi" w:cstheme="majorHAnsi"/>
             </w:rPr>
-            <w:t xml:space="preserve">    </w:t>
+            <w:t xml:space="preserve">  </w:t>
+          </w:r>
+          <w:r>
+            <w:rPr>
+              <w:rFonts w:asciiTheme="majorHAnsi" w:hAnsiTheme="majorHAnsi" w:cstheme="majorHAnsi"/>
+            </w:rPr>
+            <w:t>X</w:t>
+          </w:r>
+          <w:r>
+            <w:rPr>
+              <w:rFonts w:asciiTheme="majorHAnsi" w:hAnsiTheme="majorHAnsi" w:cstheme="majorHAnsi"/>
+            </w:rPr>
+            <w:t xml:space="preserve">  </w:t>
           </w:r>
         </w:sdtContent>
       </w:sdt>
@@ -3625,7 +3669,19 @@
             <w:rPr>
               <w:rFonts w:asciiTheme="majorHAnsi" w:hAnsiTheme="majorHAnsi" w:cstheme="majorHAnsi"/>
             </w:rPr>
-            <w:t xml:space="preserve">    </w:t>
+            <w:t xml:space="preserve">  </w:t>
+          </w:r>
+          <w:r>
+            <w:rPr>
+              <w:rFonts w:asciiTheme="majorHAnsi" w:hAnsiTheme="majorHAnsi" w:cstheme="majorHAnsi"/>
+            </w:rPr>
+            <w:t>X</w:t>
+          </w:r>
+          <w:r>
+            <w:rPr>
+              <w:rFonts w:asciiTheme="majorHAnsi" w:hAnsiTheme="majorHAnsi" w:cstheme="majorHAnsi"/>
+            </w:rPr>
+            <w:t xml:space="preserve">  </w:t>
           </w:r>
         </w:sdtContent>
       </w:sdt>
@@ -3677,7 +3733,19 @@
             <w:rPr>
               <w:rFonts w:asciiTheme="majorHAnsi" w:hAnsiTheme="majorHAnsi" w:cstheme="majorHAnsi"/>
             </w:rPr>
-            <w:t xml:space="preserve">    </w:t>
+            <w:t xml:space="preserve">  </w:t>
+          </w:r>
+          <w:r>
+            <w:rPr>
+              <w:rFonts w:asciiTheme="majorHAnsi" w:hAnsiTheme="majorHAnsi" w:cstheme="majorHAnsi"/>
+            </w:rPr>
+            <w:t>X</w:t>
+          </w:r>
+          <w:r>
+            <w:rPr>
+              <w:rFonts w:asciiTheme="majorHAnsi" w:hAnsiTheme="majorHAnsi" w:cstheme="majorHAnsi"/>
+            </w:rPr>
+            <w:t xml:space="preserve">  </w:t>
           </w:r>
         </w:sdtContent>
       </w:sdt>
@@ -4524,7 +4592,19 @@
             <w:rPr>
               <w:rFonts w:asciiTheme="majorHAnsi" w:hAnsiTheme="majorHAnsi" w:cstheme="majorHAnsi"/>
             </w:rPr>
-            <w:t xml:space="preserve">    </w:t>
+            <w:t xml:space="preserve">  </w:t>
+          </w:r>
+          <w:r>
+            <w:rPr>
+              <w:rFonts w:asciiTheme="majorHAnsi" w:hAnsiTheme="majorHAnsi" w:cstheme="majorHAnsi"/>
+            </w:rPr>
+            <w:t>X</w:t>
+          </w:r>
+          <w:r>
+            <w:rPr>
+              <w:rFonts w:asciiTheme="majorHAnsi" w:hAnsiTheme="majorHAnsi" w:cstheme="majorHAnsi"/>
+            </w:rPr>
+            <w:t xml:space="preserve">  </w:t>
           </w:r>
         </w:sdtContent>
       </w:sdt>
@@ -4576,7 +4656,19 @@
             <w:rPr>
               <w:rFonts w:asciiTheme="majorHAnsi" w:hAnsiTheme="majorHAnsi" w:cstheme="majorHAnsi"/>
             </w:rPr>
-            <w:t xml:space="preserve">    </w:t>
+            <w:t xml:space="preserve">  </w:t>
+          </w:r>
+          <w:r>
+            <w:rPr>
+              <w:rFonts w:asciiTheme="majorHAnsi" w:hAnsiTheme="majorHAnsi" w:cstheme="majorHAnsi"/>
+            </w:rPr>
+            <w:t>X</w:t>
+          </w:r>
+          <w:r>
+            <w:rPr>
+              <w:rFonts w:asciiTheme="majorHAnsi" w:hAnsiTheme="majorHAnsi" w:cstheme="majorHAnsi"/>
+            </w:rPr>
+            <w:t xml:space="preserve">  </w:t>
           </w:r>
         </w:sdtContent>
       </w:sdt>
@@ -6540,18 +6632,24 @@
     <w:rsid w:val="0011064F"/>
     <w:rsid w:val="002C579D"/>
     <w:rsid w:val="002E6AA1"/>
+    <w:rsid w:val="003E3156"/>
     <w:rsid w:val="003F2631"/>
     <w:rsid w:val="00560455"/>
     <w:rsid w:val="0058163A"/>
     <w:rsid w:val="00663AC3"/>
     <w:rsid w:val="00764BDD"/>
+    <w:rsid w:val="008935A1"/>
     <w:rsid w:val="009619C4"/>
+    <w:rsid w:val="009B5235"/>
+    <w:rsid w:val="009B743B"/>
     <w:rsid w:val="009C5102"/>
+    <w:rsid w:val="00B31441"/>
     <w:rsid w:val="00B40625"/>
     <w:rsid w:val="00B559D4"/>
     <w:rsid w:val="00B86AE3"/>
     <w:rsid w:val="00DB417B"/>
     <w:rsid w:val="00ED6888"/>
+    <w:rsid w:val="00F642AD"/>
   </w:rsids>
   <m:mathPr>
     <m:mathFont m:val="Cambria Math"/>

</xml_diff>

<commit_message>
banner tests and group docs
</commit_message>
<xml_diff>
--- a/reports/Student #4/06 Requirements - Student #4.docx
+++ b/reports/Student #4/06 Requirements - Student #4.docx
@@ -114,7 +114,19 @@
                   <w:rPr>
                     <w:rFonts w:asciiTheme="majorHAnsi" w:hAnsiTheme="majorHAnsi" w:cstheme="majorHAnsi"/>
                   </w:rPr>
-                  <w:t>C1.028</w:t>
+                  <w:t>C</w:t>
+                </w:r>
+                <w:r>
+                  <w:rPr>
+                    <w:rFonts w:asciiTheme="majorHAnsi" w:hAnsiTheme="majorHAnsi" w:cstheme="majorHAnsi"/>
+                  </w:rPr>
+                  <w:t>2</w:t>
+                </w:r>
+                <w:r>
+                  <w:rPr>
+                    <w:rFonts w:asciiTheme="majorHAnsi" w:hAnsiTheme="majorHAnsi" w:cstheme="majorHAnsi"/>
+                  </w:rPr>
+                  <w:t>.028</w:t>
                 </w:r>
                 <w:r>
                   <w:rPr>
@@ -345,12 +357,14 @@
                   </w:rPr>
                   <w:t xml:space="preserve"> </w:t>
                 </w:r>
+                <w:proofErr w:type="spellStart"/>
                 <w:r>
                   <w:rPr>
                     <w:rFonts w:asciiTheme="majorHAnsi" w:hAnsiTheme="majorHAnsi" w:cstheme="majorHAnsi"/>
                   </w:rPr>
                   <w:t>pabcascom</w:t>
                 </w:r>
+                <w:proofErr w:type="spellEnd"/>
                 <w:r>
                   <w:rPr>
                     <w:rFonts w:asciiTheme="majorHAnsi" w:hAnsiTheme="majorHAnsi" w:cstheme="majorHAnsi"/>
@@ -582,7 +596,7 @@
                   <w:rPr>
                     <w:rFonts w:asciiTheme="majorHAnsi" w:hAnsiTheme="majorHAnsi" w:cstheme="majorHAnsi"/>
                   </w:rPr>
-                  <w:t>5</w:t>
+                  <w:t>6</w:t>
                 </w:r>
                 <w:r>
                   <w:rPr>
@@ -600,7 +614,7 @@
                   <w:rPr>
                     <w:rFonts w:asciiTheme="majorHAnsi" w:hAnsiTheme="majorHAnsi" w:cstheme="majorHAnsi"/>
                   </w:rPr>
-                  <w:t>7</w:t>
+                  <w:t>5</w:t>
                 </w:r>
                 <w:r>
                   <w:rPr>
@@ -4283,7 +4297,19 @@
             <w:rPr>
               <w:rFonts w:asciiTheme="majorHAnsi" w:hAnsiTheme="majorHAnsi" w:cstheme="majorHAnsi"/>
             </w:rPr>
-            <w:t xml:space="preserve">    </w:t>
+            <w:t xml:space="preserve">  </w:t>
+          </w:r>
+          <w:r>
+            <w:rPr>
+              <w:rFonts w:asciiTheme="majorHAnsi" w:hAnsiTheme="majorHAnsi" w:cstheme="majorHAnsi"/>
+            </w:rPr>
+            <w:t>X</w:t>
+          </w:r>
+          <w:r>
+            <w:rPr>
+              <w:rFonts w:asciiTheme="majorHAnsi" w:hAnsiTheme="majorHAnsi" w:cstheme="majorHAnsi"/>
+            </w:rPr>
+            <w:t xml:space="preserve">  </w:t>
           </w:r>
         </w:sdtContent>
       </w:sdt>
@@ -6630,6 +6656,8 @@
   <w:rsids>
     <w:rsidRoot w:val="002C579D"/>
     <w:rsid w:val="0011064F"/>
+    <w:rsid w:val="001F070F"/>
+    <w:rsid w:val="0027361C"/>
     <w:rsid w:val="002C579D"/>
     <w:rsid w:val="002E6AA1"/>
     <w:rsid w:val="003E3156"/>

</xml_diff>

<commit_message>
student4 reports and dashboard query updated
</commit_message>
<xml_diff>
--- a/reports/Student #4/06 Requirements - Student #4.docx
+++ b/reports/Student #4/06 Requirements - Student #4.docx
@@ -199,7 +199,21 @@
                     <w:rFonts w:asciiTheme="majorHAnsi" w:hAnsiTheme="majorHAnsi" w:cstheme="majorHAnsi"/>
                     <w:u w:val="single"/>
                   </w:rPr>
-                  <w:t xml:space="preserve"> https://github.com/DP2-c1-028/Acme-SF-D0</w:t>
+                  <w:t xml:space="preserve"> https://github.com/DP2-c</w:t>
+                </w:r>
+                <w:r>
+                  <w:rPr>
+                    <w:rFonts w:asciiTheme="majorHAnsi" w:hAnsiTheme="majorHAnsi" w:cstheme="majorHAnsi"/>
+                    <w:u w:val="single"/>
+                  </w:rPr>
+                  <w:t>2</w:t>
+                </w:r>
+                <w:r>
+                  <w:rPr>
+                    <w:rFonts w:asciiTheme="majorHAnsi" w:hAnsiTheme="majorHAnsi" w:cstheme="majorHAnsi"/>
+                    <w:u w:val="single"/>
+                  </w:rPr>
+                  <w:t>-028/Acme-SF-D0</w:t>
                 </w:r>
                 <w:r>
                   <w:rPr>
@@ -6666,6 +6680,7 @@
     <w:rsid w:val="0058163A"/>
     <w:rsid w:val="00663AC3"/>
     <w:rsid w:val="00764BDD"/>
+    <w:rsid w:val="007777EE"/>
     <w:rsid w:val="008935A1"/>
     <w:rsid w:val="009619C4"/>
     <w:rsid w:val="009B5235"/>
@@ -6676,6 +6691,7 @@
     <w:rsid w:val="00B559D4"/>
     <w:rsid w:val="00B86AE3"/>
     <w:rsid w:val="00DB417B"/>
+    <w:rsid w:val="00E46E65"/>
     <w:rsid w:val="00ED6888"/>
     <w:rsid w:val="00F642AD"/>
   </w:rsids>

</xml_diff>